<commit_message>
Final updates to work fils that document the work that I completed on this project.
</commit_message>
<xml_diff>
--- a/Cathal Henchy 20091405.docx
+++ b/Cathal Henchy 20091405.docx
@@ -333,10 +333,7 @@
               <w:cnfStyle w:val="000000100000" w:firstRow="0" w:lastRow="0" w:firstColumn="0" w:lastColumn="0" w:oddVBand="0" w:evenVBand="0" w:oddHBand="1" w:evenHBand="0" w:firstRowFirstColumn="0" w:firstRowLastColumn="0" w:lastRowFirstColumn="0" w:lastRowLastColumn="0"/>
             </w:pPr>
             <w:r>
-              <w:t>This has been achieved successfully.</w:t>
-            </w:r>
-            <w:r>
-              <w:t xml:space="preserve"> The POI has a name, and a location.</w:t>
+              <w:t>This has been achieved successfully. The POI has a name, and a location.</w:t>
             </w:r>
           </w:p>
         </w:tc>
@@ -351,10 +348,7 @@
               <w:cnfStyle w:val="000000100000" w:firstRow="0" w:lastRow="0" w:firstColumn="0" w:lastColumn="0" w:oddVBand="0" w:evenVBand="0" w:oddHBand="1" w:evenHBand="0" w:firstRowFirstColumn="0" w:firstRowLastColumn="0" w:lastRowFirstColumn="0" w:lastRowLastColumn="0"/>
             </w:pPr>
             <w:r>
-              <w:t>This has been achieved successfully.</w:t>
-            </w:r>
-            <w:r>
-              <w:t xml:space="preserve"> The user can create a </w:t>
+              <w:t xml:space="preserve">This has been achieved successfully. The user can create a </w:t>
             </w:r>
             <w:proofErr w:type="gramStart"/>
             <w:r>
@@ -757,13 +751,7 @@
               </w:rPr>
             </w:pPr>
             <w:r>
-              <w:t xml:space="preserve">This was deployed successfully to </w:t>
-            </w:r>
-            <w:r>
-              <w:t>Heroku</w:t>
-            </w:r>
-            <w:r>
-              <w:t>.</w:t>
+              <w:t>This was deployed successfully to Heroku.</w:t>
             </w:r>
           </w:p>
         </w:tc>
@@ -784,7 +772,75 @@
         </w:tc>
       </w:tr>
     </w:tbl>
-    <w:p/>
+    <w:p>
+      <w:r>
+        <w:rPr>
+          <w:b/>
+          <w:bCs/>
+        </w:rPr>
+        <w:lastRenderedPageBreak/>
+        <w:t>Additional Notes:</w:t>
+      </w:r>
+      <w:r>
+        <w:t xml:space="preserve"> Please refer to the </w:t>
+      </w:r>
+      <w:proofErr w:type="spellStart"/>
+      <w:r>
+        <w:t>GitFlow</w:t>
+      </w:r>
+      <w:proofErr w:type="spellEnd"/>
+      <w:r>
+        <w:t xml:space="preserve"> excel file. Only after I had completed this project, did I research Git Flow properly. Having felt that I completely understood the process, I wished to simulate feature &amp; release branches - whereby the features are worked upon individually on their own branches, and occasionally merged with develop for backup and for collaboration etc., and whereby release branches are created when a deadline etc. approaches and a working release is required. The develop branch can continue working, whereas the release branch is created so that the desired features/updates etc. can be tidied up and ironed out and made ready for release. Once satisfied that all required work is done, the release branch is merged to the master branch (the release itself) and it is also merged to the develop branch, so that it can be incorporated into the existing work taking place concurrently to this release. I simulated this in </w:t>
+      </w:r>
+      <w:proofErr w:type="spellStart"/>
+      <w:r>
+        <w:t>sourcetree</w:t>
+      </w:r>
+      <w:proofErr w:type="spellEnd"/>
+      <w:r>
+        <w:t xml:space="preserve"> exactly as described, with both Feature1 and Feature2 being developed concurrently, and Release1 being developed concurrently with Feature2. However, as I </w:t>
+      </w:r>
+      <w:proofErr w:type="gramStart"/>
+      <w:r>
+        <w:t>didn’t</w:t>
+      </w:r>
+      <w:proofErr w:type="gramEnd"/>
+      <w:r>
+        <w:t xml:space="preserve"> push all features and releases to </w:t>
+      </w:r>
+      <w:proofErr w:type="spellStart"/>
+      <w:r>
+        <w:t>github</w:t>
+      </w:r>
+      <w:proofErr w:type="spellEnd"/>
+      <w:r>
+        <w:t xml:space="preserve"> with each commit (they weren’t ticked by default whenever I made a push, which I didn’t notice until after), I felt the need to take screenshots, of my </w:t>
+      </w:r>
+      <w:proofErr w:type="spellStart"/>
+      <w:r>
+        <w:t>Sourcetree</w:t>
+      </w:r>
+      <w:proofErr w:type="spellEnd"/>
+      <w:r>
+        <w:t xml:space="preserve"> work, as it wouldn’t have been captured in </w:t>
+      </w:r>
+      <w:proofErr w:type="spellStart"/>
+      <w:r>
+        <w:t>Github</w:t>
+      </w:r>
+      <w:proofErr w:type="spellEnd"/>
+      <w:r>
+        <w:t xml:space="preserve">. These screenshots are contained in the excel file. Most changes made here were token changes, and therefore </w:t>
+      </w:r>
+      <w:proofErr w:type="gramStart"/>
+      <w:r>
+        <w:t>didn’t</w:t>
+      </w:r>
+      <w:proofErr w:type="gramEnd"/>
+      <w:r>
+        <w:t xml:space="preserve"> necessitate any redeployment.</w:t>
+      </w:r>
+    </w:p>
     <w:sectPr>
       <w:pgSz w:w="16840" w:h="11900" w:orient="landscape"/>
       <w:pgMar w:top="278" w:right="1440" w:bottom="287" w:left="1440" w:header="708" w:footer="708" w:gutter="0"/>

</xml_diff>